<commit_message>
Added additional info to writeup
</commit_message>
<xml_diff>
--- a/assignment_8/A8_Writeup.docx
+++ b/assignment_8/A8_Writeup.docx
@@ -39,8 +39,6 @@
         </w:rPr>
         <w:t>Section A</w:t>
       </w:r>
-      <w:bookmarkStart w:id="0" w:name="_GoBack"/>
-      <w:bookmarkEnd w:id="0"/>
     </w:p>
     <w:p>
       <w:pPr>
@@ -210,10 +208,19 @@
       <w:r>
         <w:rPr>
           <w:rFonts w:ascii="Calibri" w:eastAsia="Times New Roman" w:hAnsi="Calibri" w:cs="Calibri"/>
-          <w:sz w:val="22"/>
-          <w:szCs w:val="22"/>
-        </w:rPr>
-        <w:t>Hover on project from homepage</w:t>
+          <w:b/>
+          <w:sz w:val="22"/>
+          <w:szCs w:val="22"/>
+        </w:rPr>
+        <w:t>Hover</w:t>
+      </w:r>
+      <w:r>
+        <w:rPr>
+          <w:rFonts w:ascii="Calibri" w:eastAsia="Times New Roman" w:hAnsi="Calibri" w:cs="Calibri"/>
+          <w:sz w:val="22"/>
+          <w:szCs w:val="22"/>
+        </w:rPr>
+        <w:t xml:space="preserve"> on project from homepage</w:t>
       </w:r>
     </w:p>
     <w:p>
@@ -256,6 +263,23 @@
       <w:r>
         <w:rPr>
           <w:rFonts w:ascii="Calibri" w:eastAsia="Times New Roman" w:hAnsi="Calibri" w:cs="Calibri"/>
+          <w:b/>
+          <w:sz w:val="22"/>
+          <w:szCs w:val="22"/>
+        </w:rPr>
+        <w:t>Scroll down</w:t>
+      </w:r>
+      <w:r>
+        <w:rPr>
+          <w:rFonts w:ascii="Calibri" w:eastAsia="Times New Roman" w:hAnsi="Calibri" w:cs="Calibri"/>
+          <w:sz w:val="22"/>
+          <w:szCs w:val="22"/>
+        </w:rPr>
+        <w:t xml:space="preserve"> on the home page &gt;&gt; </w:t>
+      </w:r>
+      <w:r>
+        <w:rPr>
+          <w:rFonts w:ascii="Calibri" w:eastAsia="Times New Roman" w:hAnsi="Calibri" w:cs="Calibri"/>
           <w:sz w:val="22"/>
           <w:szCs w:val="22"/>
         </w:rPr>
@@ -302,6 +326,23 @@
       <w:r>
         <w:rPr>
           <w:rFonts w:ascii="Calibri" w:eastAsia="Times New Roman" w:hAnsi="Calibri" w:cs="Calibri"/>
+          <w:b/>
+          <w:sz w:val="22"/>
+          <w:szCs w:val="22"/>
+        </w:rPr>
+        <w:t>Click</w:t>
+      </w:r>
+      <w:r>
+        <w:rPr>
+          <w:rFonts w:ascii="Calibri" w:eastAsia="Times New Roman" w:hAnsi="Calibri" w:cs="Calibri"/>
+          <w:sz w:val="22"/>
+          <w:szCs w:val="22"/>
+        </w:rPr>
+        <w:t xml:space="preserve"> on any project &gt;&gt; </w:t>
+      </w:r>
+      <w:r>
+        <w:rPr>
+          <w:rFonts w:ascii="Calibri" w:eastAsia="Times New Roman" w:hAnsi="Calibri" w:cs="Calibri"/>
           <w:sz w:val="22"/>
           <w:szCs w:val="22"/>
         </w:rPr>
@@ -366,6 +407,33 @@
       <w:r>
         <w:rPr>
           <w:rFonts w:ascii="Calibri" w:eastAsia="Times New Roman" w:hAnsi="Calibri" w:cs="Calibri"/>
+          <w:b/>
+          <w:sz w:val="22"/>
+          <w:szCs w:val="22"/>
+        </w:rPr>
+        <w:t>Scroll down</w:t>
+      </w:r>
+      <w:r>
+        <w:rPr>
+          <w:rFonts w:ascii="Calibri" w:eastAsia="Times New Roman" w:hAnsi="Calibri" w:cs="Calibri"/>
+          <w:sz w:val="22"/>
+          <w:szCs w:val="22"/>
+        </w:rPr>
+        <w:t xml:space="preserve"> on project </w:t>
+      </w:r>
+      <w:proofErr w:type="spellStart"/>
+      <w:r>
+        <w:rPr>
+          <w:rFonts w:ascii="Calibri" w:eastAsia="Times New Roman" w:hAnsi="Calibri" w:cs="Calibri"/>
+          <w:sz w:val="22"/>
+          <w:szCs w:val="22"/>
+        </w:rPr>
+        <w:t xml:space="preserve">page &gt;&gt; </w:t>
+      </w:r>
+      <w:proofErr w:type="spellEnd"/>
+      <w:r>
+        <w:rPr>
+          <w:rFonts w:ascii="Calibri" w:eastAsia="Times New Roman" w:hAnsi="Calibri" w:cs="Calibri"/>
           <w:sz w:val="22"/>
           <w:szCs w:val="22"/>
         </w:rPr>
@@ -397,6 +465,61 @@
     </w:p>
     <w:p>
       <w:pPr>
+        <w:pStyle w:val="ListParagraph"/>
+        <w:numPr>
+          <w:ilvl w:val="0"/>
+          <w:numId w:val="3"/>
+        </w:numPr>
+        <w:textAlignment w:val="center"/>
+        <w:rPr>
+          <w:rFonts w:ascii="Calibri" w:eastAsia="Times New Roman" w:hAnsi="Calibri" w:cs="Calibri"/>
+          <w:sz w:val="22"/>
+          <w:szCs w:val="22"/>
+        </w:rPr>
+      </w:pPr>
+      <w:r>
+        <w:rPr>
+          <w:rFonts w:ascii="Calibri" w:eastAsia="Times New Roman" w:hAnsi="Calibri" w:cs="Calibri"/>
+          <w:b/>
+          <w:sz w:val="22"/>
+          <w:szCs w:val="22"/>
+        </w:rPr>
+        <w:t>Click</w:t>
+      </w:r>
+      <w:r>
+        <w:rPr>
+          <w:rFonts w:ascii="Calibri" w:eastAsia="Times New Roman" w:hAnsi="Calibri" w:cs="Calibri"/>
+          <w:sz w:val="22"/>
+          <w:szCs w:val="22"/>
+        </w:rPr>
+        <w:t xml:space="preserve"> on the name “Neha Shah” from the navigation bar on the website header </w:t>
+      </w:r>
+    </w:p>
+    <w:p>
+      <w:pPr>
+        <w:pStyle w:val="ListParagraph"/>
+        <w:numPr>
+          <w:ilvl w:val="1"/>
+          <w:numId w:val="3"/>
+        </w:numPr>
+        <w:textAlignment w:val="center"/>
+        <w:rPr>
+          <w:rFonts w:ascii="Calibri" w:eastAsia="Times New Roman" w:hAnsi="Calibri" w:cs="Calibri"/>
+          <w:sz w:val="22"/>
+          <w:szCs w:val="22"/>
+        </w:rPr>
+      </w:pPr>
+      <w:r>
+        <w:rPr>
+          <w:rFonts w:ascii="Calibri" w:eastAsia="Times New Roman" w:hAnsi="Calibri" w:cs="Calibri"/>
+          <w:sz w:val="22"/>
+          <w:szCs w:val="22"/>
+        </w:rPr>
+        <w:t>Clicking on “Neha Shah” will take one back to the homepage</w:t>
+      </w:r>
+    </w:p>
+    <w:p>
+      <w:pPr>
         <w:numPr>
           <w:ilvl w:val="0"/>
           <w:numId w:val="1"/>
@@ -412,10 +535,27 @@
       <w:r>
         <w:rPr>
           <w:rFonts w:ascii="Calibri" w:eastAsia="Times New Roman" w:hAnsi="Calibri" w:cs="Calibri"/>
-          <w:sz w:val="22"/>
-          <w:szCs w:val="22"/>
-        </w:rPr>
-        <w:t>Animation of "about me" on about page</w:t>
+          <w:b/>
+          <w:sz w:val="22"/>
+          <w:szCs w:val="22"/>
+        </w:rPr>
+        <w:t xml:space="preserve">Click </w:t>
+      </w:r>
+      <w:r>
+        <w:rPr>
+          <w:rFonts w:ascii="Calibri" w:eastAsia="Times New Roman" w:hAnsi="Calibri" w:cs="Calibri"/>
+          <w:sz w:val="22"/>
+          <w:szCs w:val="22"/>
+        </w:rPr>
+        <w:t>on “about” from the navigation bar on the website header &gt;&gt; a</w:t>
+      </w:r>
+      <w:r>
+        <w:rPr>
+          <w:rFonts w:ascii="Calibri" w:eastAsia="Times New Roman" w:hAnsi="Calibri" w:cs="Calibri"/>
+          <w:sz w:val="22"/>
+          <w:szCs w:val="22"/>
+        </w:rPr>
+        <w:t>nimation of "about me" on about page</w:t>
       </w:r>
     </w:p>
     <w:p>
@@ -443,6 +583,61 @@
     </w:p>
     <w:p>
       <w:pPr>
+        <w:numPr>
+          <w:ilvl w:val="0"/>
+          <w:numId w:val="1"/>
+        </w:numPr>
+        <w:textAlignment w:val="center"/>
+        <w:rPr>
+          <w:rFonts w:ascii="Calibri" w:eastAsia="Times New Roman" w:hAnsi="Calibri" w:cs="Calibri"/>
+          <w:sz w:val="22"/>
+          <w:szCs w:val="22"/>
+        </w:rPr>
+      </w:pPr>
+      <w:r>
+        <w:rPr>
+          <w:rFonts w:ascii="Calibri" w:eastAsia="Times New Roman" w:hAnsi="Calibri" w:cs="Calibri"/>
+          <w:b/>
+          <w:sz w:val="22"/>
+          <w:szCs w:val="22"/>
+        </w:rPr>
+        <w:t xml:space="preserve">Click </w:t>
+      </w:r>
+      <w:r>
+        <w:rPr>
+          <w:rFonts w:ascii="Calibri" w:eastAsia="Times New Roman" w:hAnsi="Calibri" w:cs="Calibri"/>
+          <w:sz w:val="22"/>
+          <w:szCs w:val="22"/>
+        </w:rPr>
+        <w:t>on “resume” from the navigation bar on the website header</w:t>
+      </w:r>
+    </w:p>
+    <w:p>
+      <w:pPr>
+        <w:numPr>
+          <w:ilvl w:val="1"/>
+          <w:numId w:val="1"/>
+        </w:numPr>
+        <w:textAlignment w:val="center"/>
+        <w:rPr>
+          <w:rFonts w:ascii="Calibri" w:eastAsia="Times New Roman" w:hAnsi="Calibri" w:cs="Calibri"/>
+          <w:sz w:val="22"/>
+          <w:szCs w:val="22"/>
+        </w:rPr>
+      </w:pPr>
+      <w:r>
+        <w:rPr>
+          <w:rFonts w:ascii="Calibri" w:eastAsia="Times New Roman" w:hAnsi="Calibri" w:cs="Calibri"/>
+          <w:sz w:val="22"/>
+          <w:szCs w:val="22"/>
+        </w:rPr>
+        <w:t>Navigating to the resume page will take you to the PDF version of my resume</w:t>
+      </w:r>
+      <w:bookmarkStart w:id="0" w:name="_GoBack"/>
+      <w:bookmarkEnd w:id="0"/>
+    </w:p>
+    <w:p>
+      <w:pPr>
         <w:ind w:left="540"/>
         <w:rPr>
           <w:rFonts w:ascii="Calibri" w:eastAsia="Times New Roman" w:hAnsi="Calibri" w:cs="Calibri"/>
@@ -456,6 +651,7 @@
           <w:sz w:val="22"/>
           <w:szCs w:val="22"/>
         </w:rPr>
+        <w:lastRenderedPageBreak/>
         <w:t> </w:t>
       </w:r>
     </w:p>
@@ -515,7 +711,25 @@
           <w:sz w:val="22"/>
           <w:szCs w:val="22"/>
         </w:rPr>
-        <w:t xml:space="preserve">I used Bootstrap, Wow Javascript library, </w:t>
+        <w:t xml:space="preserve">I used Bootstrap, Wow </w:t>
+      </w:r>
+      <w:proofErr w:type="spellStart"/>
+      <w:r>
+        <w:rPr>
+          <w:rFonts w:ascii="Calibri" w:eastAsia="Times New Roman" w:hAnsi="Calibri" w:cs="Calibri"/>
+          <w:sz w:val="22"/>
+          <w:szCs w:val="22"/>
+        </w:rPr>
+        <w:t>Javascript</w:t>
+      </w:r>
+      <w:proofErr w:type="spellEnd"/>
+      <w:r>
+        <w:rPr>
+          <w:rFonts w:ascii="Calibri" w:eastAsia="Times New Roman" w:hAnsi="Calibri" w:cs="Calibri"/>
+          <w:sz w:val="22"/>
+          <w:szCs w:val="22"/>
+        </w:rPr>
+        <w:t xml:space="preserve"> library, </w:t>
       </w:r>
       <w:proofErr w:type="gramStart"/>
       <w:r>
@@ -533,7 +747,25 @@
           <w:sz w:val="22"/>
           <w:szCs w:val="22"/>
         </w:rPr>
-        <w:t xml:space="preserve"> Typewriter Javascript library.</w:t>
+        <w:t xml:space="preserve"> Typewriter </w:t>
+      </w:r>
+      <w:proofErr w:type="spellStart"/>
+      <w:r>
+        <w:rPr>
+          <w:rFonts w:ascii="Calibri" w:eastAsia="Times New Roman" w:hAnsi="Calibri" w:cs="Calibri"/>
+          <w:sz w:val="22"/>
+          <w:szCs w:val="22"/>
+        </w:rPr>
+        <w:t>Javascript</w:t>
+      </w:r>
+      <w:proofErr w:type="spellEnd"/>
+      <w:r>
+        <w:rPr>
+          <w:rFonts w:ascii="Calibri" w:eastAsia="Times New Roman" w:hAnsi="Calibri" w:cs="Calibri"/>
+          <w:sz w:val="22"/>
+          <w:szCs w:val="22"/>
+        </w:rPr>
+        <w:t xml:space="preserve"> library.</w:t>
       </w:r>
     </w:p>
     <w:p>
@@ -556,7 +788,6 @@
           <w:sz w:val="22"/>
           <w:szCs w:val="22"/>
         </w:rPr>
-        <w:lastRenderedPageBreak/>
         <w:t xml:space="preserve">I chose Bootstrap to make designing a responsive website and the other three libraries were used to drive text-based or element-based animations for a more interactive and engaging experience. The typewriter effect that is displayed on the home page is meant to draw the user in and establish my professional profile strongly and succinctly. </w:t>
       </w:r>
     </w:p>
@@ -745,7 +976,25 @@
           <w:sz w:val="22"/>
           <w:szCs w:val="22"/>
         </w:rPr>
-        <w:t xml:space="preserve">My main challenge was coming up with a unique and compelling home page to draw in my target audience which is more drawn to text than graphics because verbal communication is highly valued. From a technical standpoint, creating a vertical sticky navigation within each project page ended up taking a significant amount of debugging due to both the Javascript and CSS elements required. </w:t>
+        <w:t xml:space="preserve">My main challenge was coming up with a unique and compelling home page to draw in my target audience which is more drawn to text than graphics because verbal communication is highly valued. From a technical standpoint, creating a vertical sticky navigation within each project page ended up taking a significant amount of debugging due to both the </w:t>
+      </w:r>
+      <w:proofErr w:type="spellStart"/>
+      <w:r>
+        <w:rPr>
+          <w:rFonts w:ascii="Calibri" w:eastAsia="Times New Roman" w:hAnsi="Calibri" w:cs="Calibri"/>
+          <w:sz w:val="22"/>
+          <w:szCs w:val="22"/>
+        </w:rPr>
+        <w:t>Javascript</w:t>
+      </w:r>
+      <w:proofErr w:type="spellEnd"/>
+      <w:r>
+        <w:rPr>
+          <w:rFonts w:ascii="Calibri" w:eastAsia="Times New Roman" w:hAnsi="Calibri" w:cs="Calibri"/>
+          <w:sz w:val="22"/>
+          <w:szCs w:val="22"/>
+        </w:rPr>
+        <w:t xml:space="preserve"> and CSS elements required. </w:t>
       </w:r>
     </w:p>
     <w:p/>
@@ -911,6 +1160,119 @@
     </w:lvl>
   </w:abstractNum>
   <w:abstractNum w:abstractNumId="1" w15:restartNumberingAfterBreak="0">
+    <w:nsid w:val="2B8F4D8E"/>
+    <w:multiLevelType w:val="hybridMultilevel"/>
+    <w:tmpl w:val="F99EEA5C"/>
+    <w:lvl w:ilvl="0" w:tplc="04090001">
+      <w:start w:val="1"/>
+      <w:numFmt w:val="bullet"/>
+      <w:lvlText w:val=""/>
+      <w:lvlJc w:val="left"/>
+      <w:pPr>
+        <w:ind w:left="540" w:hanging="360"/>
+      </w:pPr>
+      <w:rPr>
+        <w:rFonts w:ascii="Symbol" w:hAnsi="Symbol" w:hint="default"/>
+      </w:rPr>
+    </w:lvl>
+    <w:lvl w:ilvl="1" w:tplc="04090003">
+      <w:start w:val="1"/>
+      <w:numFmt w:val="bullet"/>
+      <w:lvlText w:val="o"/>
+      <w:lvlJc w:val="left"/>
+      <w:pPr>
+        <w:ind w:left="1260" w:hanging="360"/>
+      </w:pPr>
+      <w:rPr>
+        <w:rFonts w:ascii="Courier New" w:hAnsi="Courier New" w:cs="Courier New" w:hint="default"/>
+      </w:rPr>
+    </w:lvl>
+    <w:lvl w:ilvl="2" w:tplc="04090005" w:tentative="1">
+      <w:start w:val="1"/>
+      <w:numFmt w:val="bullet"/>
+      <w:lvlText w:val=""/>
+      <w:lvlJc w:val="left"/>
+      <w:pPr>
+        <w:ind w:left="1980" w:hanging="360"/>
+      </w:pPr>
+      <w:rPr>
+        <w:rFonts w:ascii="Wingdings" w:hAnsi="Wingdings" w:hint="default"/>
+      </w:rPr>
+    </w:lvl>
+    <w:lvl w:ilvl="3" w:tplc="04090001" w:tentative="1">
+      <w:start w:val="1"/>
+      <w:numFmt w:val="bullet"/>
+      <w:lvlText w:val=""/>
+      <w:lvlJc w:val="left"/>
+      <w:pPr>
+        <w:ind w:left="2700" w:hanging="360"/>
+      </w:pPr>
+      <w:rPr>
+        <w:rFonts w:ascii="Symbol" w:hAnsi="Symbol" w:hint="default"/>
+      </w:rPr>
+    </w:lvl>
+    <w:lvl w:ilvl="4" w:tplc="04090003" w:tentative="1">
+      <w:start w:val="1"/>
+      <w:numFmt w:val="bullet"/>
+      <w:lvlText w:val="o"/>
+      <w:lvlJc w:val="left"/>
+      <w:pPr>
+        <w:ind w:left="3420" w:hanging="360"/>
+      </w:pPr>
+      <w:rPr>
+        <w:rFonts w:ascii="Courier New" w:hAnsi="Courier New" w:cs="Courier New" w:hint="default"/>
+      </w:rPr>
+    </w:lvl>
+    <w:lvl w:ilvl="5" w:tplc="04090005" w:tentative="1">
+      <w:start w:val="1"/>
+      <w:numFmt w:val="bullet"/>
+      <w:lvlText w:val=""/>
+      <w:lvlJc w:val="left"/>
+      <w:pPr>
+        <w:ind w:left="4140" w:hanging="360"/>
+      </w:pPr>
+      <w:rPr>
+        <w:rFonts w:ascii="Wingdings" w:hAnsi="Wingdings" w:hint="default"/>
+      </w:rPr>
+    </w:lvl>
+    <w:lvl w:ilvl="6" w:tplc="04090001" w:tentative="1">
+      <w:start w:val="1"/>
+      <w:numFmt w:val="bullet"/>
+      <w:lvlText w:val=""/>
+      <w:lvlJc w:val="left"/>
+      <w:pPr>
+        <w:ind w:left="4860" w:hanging="360"/>
+      </w:pPr>
+      <w:rPr>
+        <w:rFonts w:ascii="Symbol" w:hAnsi="Symbol" w:hint="default"/>
+      </w:rPr>
+    </w:lvl>
+    <w:lvl w:ilvl="7" w:tplc="04090003" w:tentative="1">
+      <w:start w:val="1"/>
+      <w:numFmt w:val="bullet"/>
+      <w:lvlText w:val="o"/>
+      <w:lvlJc w:val="left"/>
+      <w:pPr>
+        <w:ind w:left="5580" w:hanging="360"/>
+      </w:pPr>
+      <w:rPr>
+        <w:rFonts w:ascii="Courier New" w:hAnsi="Courier New" w:cs="Courier New" w:hint="default"/>
+      </w:rPr>
+    </w:lvl>
+    <w:lvl w:ilvl="8" w:tplc="04090005" w:tentative="1">
+      <w:start w:val="1"/>
+      <w:numFmt w:val="bullet"/>
+      <w:lvlText w:val=""/>
+      <w:lvlJc w:val="left"/>
+      <w:pPr>
+        <w:ind w:left="6300" w:hanging="360"/>
+      </w:pPr>
+      <w:rPr>
+        <w:rFonts w:ascii="Wingdings" w:hAnsi="Wingdings" w:hint="default"/>
+      </w:rPr>
+    </w:lvl>
+  </w:abstractNum>
+  <w:abstractNum w:abstractNumId="2" w15:restartNumberingAfterBreak="0">
     <w:nsid w:val="787901EF"/>
     <w:multiLevelType w:val="multilevel"/>
     <w:tmpl w:val="9EF8278A"/>
@@ -1060,10 +1422,13 @@
     </w:lvl>
   </w:abstractNum>
   <w:num w:numId="1">
-    <w:abstractNumId w:val="1"/>
+    <w:abstractNumId w:val="2"/>
   </w:num>
   <w:num w:numId="2">
     <w:abstractNumId w:val="0"/>
+  </w:num>
+  <w:num w:numId="3">
+    <w:abstractNumId w:val="1"/>
   </w:num>
 </w:numbering>
 </file>
@@ -1503,6 +1868,17 @@
       <w:rFonts w:ascii="Times New Roman" w:eastAsia="Times New Roman" w:hAnsi="Times New Roman" w:cs="Times New Roman"/>
     </w:rPr>
   </w:style>
+  <w:style w:type="paragraph" w:styleId="ListParagraph">
+    <w:name w:val="List Paragraph"/>
+    <w:basedOn w:val="Normal"/>
+    <w:uiPriority w:val="34"/>
+    <w:qFormat/>
+    <w:rsid w:val="001D178A"/>
+    <w:pPr>
+      <w:ind w:left="720"/>
+      <w:contextualSpacing/>
+    </w:pPr>
+  </w:style>
 </w:styles>
 </file>
 

</xml_diff>